<commit_message>
crud pemerintah, cluster wilayah, migrasi attribute penduduk, crud penduduk, update surat
</commit_message>
<xml_diff>
--- a/public/assets/template/template_keterangan.docx
+++ b/public/assets/template/template_keterangan.docx
@@ -907,14 +907,11 @@
         <w:pStyle w:val="BodyText"/>
         <w:numPr>
           <w:ilvl w:val="0"/>
-          <w:numId w:val="1"/>
+          <w:numId w:val="2"/>
         </w:numPr>
         <w:tabs>
-          <w:tab w:val="left" w:pos="1260"/>
-          <w:tab w:val="left" w:pos="3960"/>
-          <w:tab w:val="left" w:pos="4140"/>
+          <w:tab w:val="left" w:pos="2880"/>
         </w:tabs>
-        <w:ind w:left="4140" w:right="180" w:hanging="3420"/>
         <w:rPr>
           <w:rFonts w:ascii="Arial" w:hAnsi="Arial" w:cs="Arial"/>
           <w:lang w:bidi="he-IL"/>
@@ -974,14 +971,11 @@
         <w:pStyle w:val="BodyText"/>
         <w:numPr>
           <w:ilvl w:val="0"/>
-          <w:numId w:val="1"/>
+          <w:numId w:val="2"/>
         </w:numPr>
         <w:tabs>
-          <w:tab w:val="left" w:pos="1260"/>
-          <w:tab w:val="left" w:pos="3960"/>
-          <w:tab w:val="left" w:pos="4140"/>
+          <w:tab w:val="left" w:pos="2880"/>
         </w:tabs>
-        <w:ind w:left="4140" w:right="180" w:hanging="3420"/>
         <w:rPr>
           <w:rFonts w:ascii="Arial" w:hAnsi="Arial" w:cs="Arial"/>
           <w:lang w:bidi="he-IL"/>
@@ -1012,6 +1006,7 @@
       <w:r>
         <w:rPr>
           <w:rFonts w:ascii="Arial" w:hAnsi="Arial" w:cs="Arial"/>
+          <w:bCs/>
           <w:lang w:bidi="he-IL"/>
         </w:rPr>
         <w:t>${</w:t>
@@ -1020,6 +1015,7 @@
       <w:r>
         <w:rPr>
           <w:rFonts w:ascii="Arial" w:hAnsi="Arial" w:cs="Arial"/>
+          <w:bCs/>
           <w:lang w:bidi="he-IL"/>
         </w:rPr>
         <w:t>nik</w:t>
@@ -1028,6 +1024,7 @@
       <w:r>
         <w:rPr>
           <w:rFonts w:ascii="Arial" w:hAnsi="Arial" w:cs="Arial"/>
+          <w:bCs/>
           <w:lang w:bidi="he-IL"/>
         </w:rPr>
         <w:t>}</w:t>
@@ -1038,26 +1035,128 @@
         <w:pStyle w:val="BodyText"/>
         <w:numPr>
           <w:ilvl w:val="0"/>
-          <w:numId w:val="1"/>
+          <w:numId w:val="2"/>
         </w:numPr>
         <w:tabs>
-          <w:tab w:val="left" w:pos="1260"/>
-          <w:tab w:val="left" w:pos="3960"/>
-          <w:tab w:val="left" w:pos="4140"/>
+          <w:tab w:val="left" w:pos="2880"/>
         </w:tabs>
-        <w:ind w:left="4140" w:right="180" w:hanging="3420"/>
-        <w:rPr>
-          <w:rFonts w:ascii="Arial" w:hAnsi="Arial" w:cs="Arial"/>
-          <w:lang w:bidi="he-IL"/>
-        </w:rPr>
-      </w:pPr>
-      <w:proofErr w:type="spellStart"/>
-      <w:r>
-        <w:rPr>
-          <w:rFonts w:ascii="Arial" w:hAnsi="Arial" w:cs="Arial"/>
-          <w:lang w:bidi="he-IL"/>
-        </w:rPr>
-        <w:t>Keperluan</w:t>
+        <w:rPr>
+          <w:rFonts w:ascii="Arial" w:hAnsi="Arial" w:cs="Arial"/>
+          <w:lang w:bidi="he-IL"/>
+        </w:rPr>
+      </w:pPr>
+      <w:r>
+        <w:rPr>
+          <w:rFonts w:ascii="Arial" w:hAnsi="Arial" w:cs="Arial"/>
+          <w:lang w:bidi="he-IL"/>
+        </w:rPr>
+        <w:t xml:space="preserve">Tempat/tanggal </w:t>
+      </w:r>
+      <w:proofErr w:type="spellStart"/>
+      <w:r>
+        <w:rPr>
+          <w:rFonts w:ascii="Arial" w:hAnsi="Arial" w:cs="Arial"/>
+          <w:lang w:bidi="he-IL"/>
+        </w:rPr>
+        <w:t>lahir</w:t>
+      </w:r>
+      <w:proofErr w:type="spellEnd"/>
+      <w:r>
+        <w:rPr>
+          <w:rFonts w:ascii="Arial" w:hAnsi="Arial" w:cs="Arial"/>
+          <w:lang w:bidi="he-IL"/>
+        </w:rPr>
+        <w:tab/>
+      </w:r>
+      <w:r>
+        <w:rPr>
+          <w:rFonts w:ascii="Arial" w:hAnsi="Arial" w:cs="Arial"/>
+          <w:bCs/>
+          <w:lang w:bidi="he-IL"/>
+        </w:rPr>
+        <w:t>${</w:t>
+      </w:r>
+      <w:proofErr w:type="spellStart"/>
+      <w:r>
+        <w:rPr>
+          <w:rFonts w:ascii="Arial" w:hAnsi="Arial" w:cs="Arial"/>
+          <w:bCs/>
+          <w:lang w:bidi="he-IL"/>
+        </w:rPr>
+        <w:t>tempat_lahir</w:t>
+      </w:r>
+      <w:proofErr w:type="spellEnd"/>
+      <w:r>
+        <w:rPr>
+          <w:rFonts w:ascii="Arial" w:hAnsi="Arial" w:cs="Arial"/>
+          <w:bCs/>
+          <w:lang w:bidi="he-IL"/>
+        </w:rPr>
+        <w:t>}</w:t>
+      </w:r>
+      <w:r>
+        <w:rPr>
+          <w:rFonts w:ascii="Arial" w:hAnsi="Arial" w:cs="Arial"/>
+          <w:lang w:bidi="he-IL"/>
+        </w:rPr>
+        <w:t>/</w:t>
+      </w:r>
+      <w:r>
+        <w:rPr>
+          <w:rFonts w:ascii="Arial" w:hAnsi="Arial" w:cs="Arial"/>
+          <w:bCs/>
+          <w:lang w:bidi="he-IL"/>
+        </w:rPr>
+        <w:t>${</w:t>
+      </w:r>
+      <w:proofErr w:type="spellStart"/>
+      <w:r>
+        <w:rPr>
+          <w:rFonts w:ascii="Arial" w:hAnsi="Arial" w:cs="Arial"/>
+          <w:bCs/>
+          <w:lang w:bidi="he-IL"/>
+        </w:rPr>
+        <w:t>tanggal_lahir</w:t>
+      </w:r>
+      <w:proofErr w:type="spellEnd"/>
+      <w:r>
+        <w:rPr>
+          <w:rFonts w:ascii="Arial" w:hAnsi="Arial" w:cs="Arial"/>
+          <w:bCs/>
+          <w:lang w:bidi="he-IL"/>
+        </w:rPr>
+        <w:t>}</w:t>
+      </w:r>
+    </w:p>
+    <w:p>
+      <w:pPr>
+        <w:pStyle w:val="BodyText"/>
+        <w:numPr>
+          <w:ilvl w:val="0"/>
+          <w:numId w:val="2"/>
+        </w:numPr>
+        <w:tabs>
+          <w:tab w:val="left" w:pos="2880"/>
+        </w:tabs>
+        <w:rPr>
+          <w:rFonts w:ascii="Arial" w:hAnsi="Arial" w:cs="Arial"/>
+          <w:lang w:bidi="he-IL"/>
+        </w:rPr>
+      </w:pPr>
+      <w:r>
+        <w:rPr>
+          <w:rFonts w:ascii="Arial" w:hAnsi="Arial" w:cs="Arial"/>
+          <w:lang w:bidi="he-IL"/>
+        </w:rPr>
+        <w:t xml:space="preserve">Jenis </w:t>
+      </w:r>
+      <w:proofErr w:type="spellStart"/>
+      <w:r>
+        <w:rPr>
+          <w:rFonts w:ascii="Arial" w:hAnsi="Arial" w:cs="Arial"/>
+          <w:lang w:bidi="he-IL"/>
+        </w:rPr>
+        <w:t>Kelamin</w:t>
       </w:r>
       <w:proofErr w:type="spellEnd"/>
       <w:r>
@@ -1078,8 +1177,413 @@
       <w:r>
         <w:rPr>
           <w:rFonts w:ascii="Arial" w:hAnsi="Arial" w:cs="Arial"/>
-          <w:lang w:bidi="he-IL"/>
-        </w:rPr>
+          <w:bCs/>
+          <w:lang w:bidi="he-IL"/>
+        </w:rPr>
+        <w:t>${</w:t>
+      </w:r>
+      <w:r>
+        <w:rPr>
+          <w:rFonts w:ascii="Arial" w:hAnsi="Arial" w:cs="Arial"/>
+          <w:bCs/>
+          <w:lang w:bidi="he-IL"/>
+        </w:rPr>
+        <w:t>sex</w:t>
+      </w:r>
+      <w:r>
+        <w:rPr>
+          <w:rFonts w:ascii="Arial" w:hAnsi="Arial" w:cs="Arial"/>
+          <w:bCs/>
+          <w:lang w:bidi="he-IL"/>
+        </w:rPr>
+        <w:t>}</w:t>
+      </w:r>
+    </w:p>
+    <w:p>
+      <w:pPr>
+        <w:pStyle w:val="BodyText"/>
+        <w:numPr>
+          <w:ilvl w:val="0"/>
+          <w:numId w:val="2"/>
+        </w:numPr>
+        <w:tabs>
+          <w:tab w:val="left" w:pos="2880"/>
+        </w:tabs>
+        <w:rPr>
+          <w:rFonts w:ascii="Arial" w:hAnsi="Arial" w:cs="Arial"/>
+          <w:lang w:bidi="he-IL"/>
+        </w:rPr>
+      </w:pPr>
+      <w:proofErr w:type="spellStart"/>
+      <w:r>
+        <w:rPr>
+          <w:rFonts w:ascii="Arial" w:hAnsi="Arial" w:cs="Arial"/>
+          <w:lang w:bidi="he-IL"/>
+        </w:rPr>
+        <w:t>Setatus</w:t>
+      </w:r>
+      <w:proofErr w:type="spellEnd"/>
+      <w:r>
+        <w:rPr>
+          <w:rFonts w:ascii="Arial" w:hAnsi="Arial" w:cs="Arial"/>
+          <w:lang w:bidi="he-IL"/>
+        </w:rPr>
+        <w:t xml:space="preserve"> </w:t>
+      </w:r>
+      <w:proofErr w:type="spellStart"/>
+      <w:r>
+        <w:rPr>
+          <w:rFonts w:ascii="Arial" w:hAnsi="Arial" w:cs="Arial"/>
+          <w:lang w:bidi="he-IL"/>
+        </w:rPr>
+        <w:t>Perkawinan</w:t>
+      </w:r>
+      <w:proofErr w:type="spellEnd"/>
+      <w:r>
+        <w:rPr>
+          <w:rFonts w:ascii="Arial" w:hAnsi="Arial" w:cs="Arial"/>
+          <w:lang w:bidi="he-IL"/>
+        </w:rPr>
+        <w:tab/>
+        <w:t>:</w:t>
+      </w:r>
+      <w:r>
+        <w:rPr>
+          <w:rFonts w:ascii="Arial" w:hAnsi="Arial" w:cs="Arial"/>
+          <w:lang w:bidi="he-IL"/>
+        </w:rPr>
+        <w:tab/>
+      </w:r>
+      <w:r>
+        <w:rPr>
+          <w:rFonts w:ascii="Arial" w:hAnsi="Arial" w:cs="Arial"/>
+          <w:bCs/>
+          <w:lang w:bidi="he-IL"/>
+        </w:rPr>
+        <w:t>${</w:t>
+      </w:r>
+      <w:proofErr w:type="spellStart"/>
+      <w:r>
+        <w:rPr>
+          <w:rFonts w:ascii="Arial" w:hAnsi="Arial" w:cs="Arial"/>
+          <w:bCs/>
+          <w:lang w:bidi="he-IL"/>
+        </w:rPr>
+        <w:t>status_kawin</w:t>
+      </w:r>
+      <w:proofErr w:type="spellEnd"/>
+      <w:r>
+        <w:rPr>
+          <w:rFonts w:ascii="Arial" w:hAnsi="Arial" w:cs="Arial"/>
+          <w:bCs/>
+          <w:lang w:bidi="he-IL"/>
+        </w:rPr>
+        <w:t>}</w:t>
+      </w:r>
+    </w:p>
+    <w:p>
+      <w:pPr>
+        <w:pStyle w:val="BodyText"/>
+        <w:numPr>
+          <w:ilvl w:val="0"/>
+          <w:numId w:val="2"/>
+        </w:numPr>
+        <w:tabs>
+          <w:tab w:val="left" w:pos="2880"/>
+        </w:tabs>
+        <w:rPr>
+          <w:rFonts w:ascii="Arial" w:hAnsi="Arial" w:cs="Arial"/>
+          <w:lang w:bidi="he-IL"/>
+        </w:rPr>
+      </w:pPr>
+      <w:proofErr w:type="spellStart"/>
+      <w:r>
+        <w:rPr>
+          <w:rFonts w:ascii="Arial" w:hAnsi="Arial" w:cs="Arial"/>
+          <w:lang w:bidi="he-IL"/>
+        </w:rPr>
+        <w:t>Pekerjaan</w:t>
+      </w:r>
+      <w:proofErr w:type="spellEnd"/>
+      <w:r>
+        <w:rPr>
+          <w:rFonts w:ascii="Arial" w:hAnsi="Arial" w:cs="Arial"/>
+          <w:lang w:bidi="he-IL"/>
+        </w:rPr>
+        <w:tab/>
+        <w:t>:</w:t>
+      </w:r>
+      <w:r>
+        <w:rPr>
+          <w:rFonts w:ascii="Arial" w:hAnsi="Arial" w:cs="Arial"/>
+          <w:lang w:bidi="he-IL"/>
+        </w:rPr>
+        <w:tab/>
+      </w:r>
+      <w:r>
+        <w:rPr>
+          <w:rFonts w:ascii="Arial" w:hAnsi="Arial" w:cs="Arial"/>
+          <w:bCs/>
+          <w:lang w:bidi="he-IL"/>
+        </w:rPr>
+        <w:t>${</w:t>
+      </w:r>
+      <w:proofErr w:type="spellStart"/>
+      <w:r>
+        <w:rPr>
+          <w:rFonts w:ascii="Arial" w:hAnsi="Arial" w:cs="Arial"/>
+          <w:bCs/>
+          <w:lang w:bidi="he-IL"/>
+        </w:rPr>
+        <w:t>pekerjaan</w:t>
+      </w:r>
+      <w:proofErr w:type="spellEnd"/>
+      <w:r>
+        <w:rPr>
+          <w:rFonts w:ascii="Arial" w:hAnsi="Arial" w:cs="Arial"/>
+          <w:bCs/>
+          <w:lang w:bidi="he-IL"/>
+        </w:rPr>
+        <w:t>}</w:t>
+      </w:r>
+    </w:p>
+    <w:p>
+      <w:pPr>
+        <w:pStyle w:val="BodyText"/>
+        <w:numPr>
+          <w:ilvl w:val="0"/>
+          <w:numId w:val="2"/>
+        </w:numPr>
+        <w:tabs>
+          <w:tab w:val="left" w:pos="2880"/>
+        </w:tabs>
+        <w:rPr>
+          <w:rFonts w:ascii="Arial" w:hAnsi="Arial" w:cs="Arial"/>
+          <w:lang w:bidi="he-IL"/>
+        </w:rPr>
+      </w:pPr>
+      <w:r>
+        <w:rPr>
+          <w:rFonts w:ascii="Arial" w:hAnsi="Arial" w:cs="Arial"/>
+          <w:lang w:bidi="he-IL"/>
+        </w:rPr>
+        <w:t xml:space="preserve">Pendidikan </w:t>
+      </w:r>
+      <w:proofErr w:type="spellStart"/>
+      <w:r>
+        <w:rPr>
+          <w:rFonts w:ascii="Arial" w:hAnsi="Arial" w:cs="Arial"/>
+          <w:lang w:bidi="he-IL"/>
+        </w:rPr>
+        <w:t>Terakhir</w:t>
+      </w:r>
+      <w:proofErr w:type="spellEnd"/>
+      <w:r>
+        <w:rPr>
+          <w:rFonts w:ascii="Arial" w:hAnsi="Arial" w:cs="Arial"/>
+          <w:lang w:bidi="he-IL"/>
+        </w:rPr>
+        <w:tab/>
+        <w:t>:</w:t>
+      </w:r>
+      <w:r>
+        <w:rPr>
+          <w:rFonts w:ascii="Arial" w:hAnsi="Arial" w:cs="Arial"/>
+          <w:lang w:bidi="he-IL"/>
+        </w:rPr>
+        <w:tab/>
+      </w:r>
+      <w:r>
+        <w:rPr>
+          <w:rFonts w:ascii="Arial" w:hAnsi="Arial" w:cs="Arial"/>
+          <w:bCs/>
+          <w:lang w:bidi="he-IL"/>
+        </w:rPr>
+        <w:t>${</w:t>
+      </w:r>
+      <w:proofErr w:type="spellStart"/>
+      <w:r>
+        <w:rPr>
+          <w:rFonts w:ascii="Arial" w:hAnsi="Arial" w:cs="Arial"/>
+          <w:bCs/>
+          <w:lang w:bidi="he-IL"/>
+        </w:rPr>
+        <w:t>pendidikan</w:t>
+      </w:r>
+      <w:proofErr w:type="spellEnd"/>
+      <w:r>
+        <w:rPr>
+          <w:rFonts w:ascii="Arial" w:hAnsi="Arial" w:cs="Arial"/>
+          <w:bCs/>
+          <w:lang w:bidi="he-IL"/>
+        </w:rPr>
+        <w:t>}</w:t>
+      </w:r>
+    </w:p>
+    <w:p>
+      <w:pPr>
+        <w:pStyle w:val="BodyText"/>
+        <w:numPr>
+          <w:ilvl w:val="0"/>
+          <w:numId w:val="2"/>
+        </w:numPr>
+        <w:tabs>
+          <w:tab w:val="left" w:pos="2880"/>
+        </w:tabs>
+        <w:rPr>
+          <w:rFonts w:ascii="Arial" w:hAnsi="Arial" w:cs="Arial"/>
+          <w:lang w:bidi="he-IL"/>
+        </w:rPr>
+      </w:pPr>
+      <w:r>
+        <w:rPr>
+          <w:rFonts w:ascii="Arial" w:hAnsi="Arial" w:cs="Arial"/>
+          <w:lang w:bidi="he-IL"/>
+        </w:rPr>
+        <w:t>Agama</w:t>
+      </w:r>
+      <w:r>
+        <w:rPr>
+          <w:rFonts w:ascii="Arial" w:hAnsi="Arial" w:cs="Arial"/>
+          <w:lang w:bidi="he-IL"/>
+        </w:rPr>
+        <w:tab/>
+        <w:t>:</w:t>
+      </w:r>
+      <w:r>
+        <w:rPr>
+          <w:rFonts w:ascii="Arial" w:hAnsi="Arial" w:cs="Arial"/>
+          <w:lang w:bidi="he-IL"/>
+        </w:rPr>
+        <w:tab/>
+      </w:r>
+      <w:r>
+        <w:rPr>
+          <w:rFonts w:ascii="Arial" w:hAnsi="Arial" w:cs="Arial"/>
+          <w:bCs/>
+          <w:lang w:bidi="he-IL"/>
+        </w:rPr>
+        <w:t>${</w:t>
+      </w:r>
+      <w:r>
+        <w:rPr>
+          <w:rFonts w:ascii="Arial" w:hAnsi="Arial" w:cs="Arial"/>
+          <w:bCs/>
+          <w:lang w:bidi="he-IL"/>
+        </w:rPr>
+        <w:t>agama</w:t>
+      </w:r>
+      <w:r>
+        <w:rPr>
+          <w:rFonts w:ascii="Arial" w:hAnsi="Arial" w:cs="Arial"/>
+          <w:bCs/>
+          <w:lang w:bidi="he-IL"/>
+        </w:rPr>
+        <w:t>}</w:t>
+      </w:r>
+    </w:p>
+    <w:p>
+      <w:pPr>
+        <w:pStyle w:val="BodyText"/>
+        <w:numPr>
+          <w:ilvl w:val="0"/>
+          <w:numId w:val="2"/>
+        </w:numPr>
+        <w:tabs>
+          <w:tab w:val="left" w:pos="2880"/>
+        </w:tabs>
+        <w:rPr>
+          <w:rFonts w:ascii="Arial" w:hAnsi="Arial" w:cs="Arial"/>
+          <w:lang w:bidi="he-IL"/>
+        </w:rPr>
+      </w:pPr>
+      <w:r>
+        <w:rPr>
+          <w:rFonts w:ascii="Arial" w:hAnsi="Arial" w:cs="Arial"/>
+          <w:lang w:bidi="he-IL"/>
+        </w:rPr>
+        <w:t>Alamat</w:t>
+      </w:r>
+      <w:r>
+        <w:rPr>
+          <w:rFonts w:ascii="Arial" w:hAnsi="Arial" w:cs="Arial"/>
+          <w:lang w:bidi="he-IL"/>
+        </w:rPr>
+        <w:tab/>
+        <w:t>:</w:t>
+      </w:r>
+      <w:r>
+        <w:rPr>
+          <w:rFonts w:ascii="Arial" w:hAnsi="Arial" w:cs="Arial"/>
+          <w:lang w:bidi="he-IL"/>
+        </w:rPr>
+        <w:tab/>
+      </w:r>
+      <w:r>
+        <w:rPr>
+          <w:rFonts w:ascii="Arial" w:hAnsi="Arial" w:cs="Arial"/>
+          <w:bCs/>
+          <w:lang w:bidi="he-IL"/>
+        </w:rPr>
+        <w:t>${</w:t>
+      </w:r>
+      <w:proofErr w:type="spellStart"/>
+      <w:r>
+        <w:rPr>
+          <w:rFonts w:ascii="Arial" w:hAnsi="Arial" w:cs="Arial"/>
+          <w:bCs/>
+          <w:lang w:bidi="he-IL"/>
+        </w:rPr>
+        <w:t>alamat_sekarang</w:t>
+      </w:r>
+      <w:proofErr w:type="spellEnd"/>
+      <w:r>
+        <w:rPr>
+          <w:rFonts w:ascii="Arial" w:hAnsi="Arial" w:cs="Arial"/>
+          <w:bCs/>
+          <w:lang w:bidi="he-IL"/>
+        </w:rPr>
+        <w:t>}</w:t>
+      </w:r>
+    </w:p>
+    <w:p>
+      <w:pPr>
+        <w:pStyle w:val="BodyText"/>
+        <w:numPr>
+          <w:ilvl w:val="0"/>
+          <w:numId w:val="2"/>
+        </w:numPr>
+        <w:tabs>
+          <w:tab w:val="left" w:pos="2880"/>
+        </w:tabs>
+        <w:rPr>
+          <w:rFonts w:ascii="Arial" w:hAnsi="Arial" w:cs="Arial"/>
+          <w:lang w:bidi="he-IL"/>
+        </w:rPr>
+      </w:pPr>
+      <w:proofErr w:type="spellStart"/>
+      <w:r>
+        <w:rPr>
+          <w:rFonts w:ascii="Arial" w:hAnsi="Arial" w:cs="Arial"/>
+          <w:lang w:bidi="he-IL"/>
+        </w:rPr>
+        <w:t>Keperluan</w:t>
+      </w:r>
+      <w:proofErr w:type="spellEnd"/>
+      <w:r>
+        <w:rPr>
+          <w:rFonts w:ascii="Arial" w:hAnsi="Arial" w:cs="Arial"/>
+          <w:lang w:bidi="he-IL"/>
+        </w:rPr>
+        <w:tab/>
+        <w:t>:</w:t>
+      </w:r>
+      <w:r>
+        <w:rPr>
+          <w:rFonts w:ascii="Arial" w:hAnsi="Arial" w:cs="Arial"/>
+          <w:lang w:bidi="he-IL"/>
+        </w:rPr>
+        <w:tab/>
         <w:t xml:space="preserve">Mohon </w:t>
       </w:r>
       <w:proofErr w:type="spellStart"/>
@@ -1135,12 +1639,21 @@
           <w:rFonts w:ascii="Arial" w:hAnsi="Arial" w:cs="Arial"/>
           <w:lang w:bidi="he-IL"/>
         </w:rPr>
+        <w:t xml:space="preserve"> </w:t>
+      </w:r>
+      <w:r>
+        <w:rPr>
+          <w:rFonts w:ascii="Arial" w:hAnsi="Arial" w:cs="Arial"/>
+          <w:bCs/>
+          <w:lang w:bidi="he-IL"/>
+        </w:rPr>
         <w:t>${</w:t>
       </w:r>
       <w:proofErr w:type="spellStart"/>
       <w:r>
         <w:rPr>
           <w:rFonts w:ascii="Arial" w:hAnsi="Arial" w:cs="Arial"/>
+          <w:bCs/>
           <w:lang w:bidi="he-IL"/>
         </w:rPr>
         <w:t>keperluan</w:t>
@@ -1149,6 +1662,7 @@
       <w:r>
         <w:rPr>
           <w:rFonts w:ascii="Arial" w:hAnsi="Arial" w:cs="Arial"/>
+          <w:bCs/>
           <w:lang w:bidi="he-IL"/>
         </w:rPr>
         <w:t>}</w:t>
@@ -1360,12 +1874,6 @@
         <w:gridCol w:w="4320"/>
       </w:tblGrid>
       <w:tr>
-        <w:tblPrEx>
-          <w:tblCellMar>
-            <w:top w:w="0" w:type="dxa"/>
-            <w:bottom w:w="0" w:type="dxa"/>
-          </w:tblCellMar>
-        </w:tblPrEx>
         <w:trPr>
           <w:trHeight w:val="2260"/>
           <w:jc w:val="center"/>
@@ -2017,6 +2525,36 @@
   </w:abstractNum>
   <w:num w:numId="1" w16cid:durableId="1018433773">
     <w:abstractNumId w:val="0"/>
+  </w:num>
+  <w:num w:numId="2" w16cid:durableId="812794741">
+    <w:abstractNumId w:val="0"/>
+    <w:lvlOverride w:ilvl="0">
+      <w:startOverride w:val="1"/>
+    </w:lvlOverride>
+    <w:lvlOverride w:ilvl="1">
+      <w:startOverride w:val="1"/>
+    </w:lvlOverride>
+    <w:lvlOverride w:ilvl="2">
+      <w:startOverride w:val="1"/>
+    </w:lvlOverride>
+    <w:lvlOverride w:ilvl="3">
+      <w:startOverride w:val="1"/>
+    </w:lvlOverride>
+    <w:lvlOverride w:ilvl="4">
+      <w:startOverride w:val="1"/>
+    </w:lvlOverride>
+    <w:lvlOverride w:ilvl="5">
+      <w:startOverride w:val="1"/>
+    </w:lvlOverride>
+    <w:lvlOverride w:ilvl="6">
+      <w:startOverride w:val="1"/>
+    </w:lvlOverride>
+    <w:lvlOverride w:ilvl="7">
+      <w:startOverride w:val="1"/>
+    </w:lvlOverride>
+    <w:lvlOverride w:ilvl="8">
+      <w:startOverride w:val="1"/>
+    </w:lvlOverride>
   </w:num>
 </w:numbering>
 </file>
@@ -2069,8 +2607,52 @@
     <w:lsdException w:name="Subtitle" w:uiPriority="11" w:qFormat="1"/>
     <w:lsdException w:name="Strong" w:uiPriority="22" w:qFormat="1"/>
     <w:lsdException w:name="Emphasis" w:uiPriority="20" w:qFormat="1"/>
+    <w:lsdException w:name="Normal Table" w:semiHidden="1" w:unhideWhenUsed="1"/>
+    <w:lsdException w:name="Table Simple 1" w:semiHidden="1" w:unhideWhenUsed="1"/>
+    <w:lsdException w:name="Table Simple 2" w:semiHidden="1" w:unhideWhenUsed="1"/>
+    <w:lsdException w:name="Table Simple 3" w:semiHidden="1" w:unhideWhenUsed="1"/>
+    <w:lsdException w:name="Table Classic 1" w:semiHidden="1" w:unhideWhenUsed="1"/>
+    <w:lsdException w:name="Table Classic 2" w:semiHidden="1" w:unhideWhenUsed="1"/>
+    <w:lsdException w:name="Table Classic 3" w:semiHidden="1" w:unhideWhenUsed="1"/>
+    <w:lsdException w:name="Table Classic 4" w:semiHidden="1" w:unhideWhenUsed="1"/>
+    <w:lsdException w:name="Table Colorful 1" w:semiHidden="1" w:unhideWhenUsed="1"/>
+    <w:lsdException w:name="Table Colorful 2" w:semiHidden="1" w:unhideWhenUsed="1"/>
+    <w:lsdException w:name="Table Colorful 3" w:semiHidden="1" w:unhideWhenUsed="1"/>
+    <w:lsdException w:name="Table Columns 1" w:semiHidden="1" w:unhideWhenUsed="1"/>
+    <w:lsdException w:name="Table Columns 2" w:semiHidden="1" w:unhideWhenUsed="1"/>
+    <w:lsdException w:name="Table Columns 3" w:semiHidden="1" w:unhideWhenUsed="1"/>
+    <w:lsdException w:name="Table Columns 4" w:semiHidden="1" w:unhideWhenUsed="1"/>
+    <w:lsdException w:name="Table Columns 5" w:semiHidden="1" w:unhideWhenUsed="1"/>
+    <w:lsdException w:name="Table Grid 1" w:semiHidden="1" w:unhideWhenUsed="1"/>
+    <w:lsdException w:name="Table Grid 2" w:semiHidden="1" w:unhideWhenUsed="1"/>
+    <w:lsdException w:name="Table Grid 3" w:semiHidden="1" w:unhideWhenUsed="1"/>
+    <w:lsdException w:name="Table Grid 4" w:semiHidden="1" w:unhideWhenUsed="1"/>
+    <w:lsdException w:name="Table Grid 5" w:semiHidden="1" w:unhideWhenUsed="1"/>
+    <w:lsdException w:name="Table Grid 6" w:semiHidden="1" w:unhideWhenUsed="1"/>
+    <w:lsdException w:name="Table Grid 7" w:semiHidden="1" w:unhideWhenUsed="1"/>
+    <w:lsdException w:name="Table Grid 8" w:semiHidden="1" w:unhideWhenUsed="1"/>
+    <w:lsdException w:name="Table List 1" w:semiHidden="1" w:unhideWhenUsed="1"/>
+    <w:lsdException w:name="Table List 2" w:semiHidden="1" w:unhideWhenUsed="1"/>
+    <w:lsdException w:name="Table List 3" w:semiHidden="1" w:unhideWhenUsed="1"/>
+    <w:lsdException w:name="Table List 4" w:semiHidden="1" w:unhideWhenUsed="1"/>
+    <w:lsdException w:name="Table List 5" w:semiHidden="1" w:unhideWhenUsed="1"/>
+    <w:lsdException w:name="Table List 6" w:semiHidden="1" w:unhideWhenUsed="1"/>
+    <w:lsdException w:name="Table List 7" w:semiHidden="1" w:unhideWhenUsed="1"/>
+    <w:lsdException w:name="Table List 8" w:semiHidden="1" w:unhideWhenUsed="1"/>
+    <w:lsdException w:name="Table 3D effects 1" w:semiHidden="1" w:unhideWhenUsed="1"/>
+    <w:lsdException w:name="Table 3D effects 2" w:semiHidden="1" w:unhideWhenUsed="1"/>
+    <w:lsdException w:name="Table 3D effects 3" w:semiHidden="1" w:unhideWhenUsed="1"/>
+    <w:lsdException w:name="Table Contemporary" w:semiHidden="1" w:unhideWhenUsed="1"/>
+    <w:lsdException w:name="Table Elegant" w:semiHidden="1" w:unhideWhenUsed="1"/>
+    <w:lsdException w:name="Table Professional" w:semiHidden="1" w:unhideWhenUsed="1"/>
+    <w:lsdException w:name="Table Subtle 1" w:semiHidden="1" w:unhideWhenUsed="1"/>
+    <w:lsdException w:name="Table Subtle 2" w:semiHidden="1" w:unhideWhenUsed="1"/>
+    <w:lsdException w:name="Table Web 1" w:semiHidden="1" w:unhideWhenUsed="1"/>
+    <w:lsdException w:name="Table Web 2" w:semiHidden="1" w:unhideWhenUsed="1"/>
+    <w:lsdException w:name="Table Web 3" w:semiHidden="1" w:unhideWhenUsed="1"/>
     <w:lsdException w:name="Balloon Text" w:semiHidden="1" w:unhideWhenUsed="1"/>
     <w:lsdException w:name="Table Grid" w:uiPriority="59"/>
+    <w:lsdException w:name="Table Theme" w:semiHidden="1" w:unhideWhenUsed="1"/>
     <w:lsdException w:name="Placeholder Text" w:semiHidden="1"/>
     <w:lsdException w:name="No Spacing" w:uiPriority="1" w:qFormat="1"/>
     <w:lsdException w:name="Light Shading" w:uiPriority="60"/>
@@ -2355,6 +2937,7 @@
   <w:style w:type="character" w:default="1" w:styleId="DefaultParagraphFont">
     <w:name w:val="Default Paragraph Font"/>
     <w:uiPriority w:val="1"/>
+    <w:semiHidden/>
     <w:unhideWhenUsed/>
   </w:style>
   <w:style w:type="table" w:default="1" w:styleId="TableNormal">

</xml_diff>